<commit_message>
Added warning about masks and Euclidean distance tools
</commit_message>
<xml_diff>
--- a/MapAlgebraZonalGlobal.docx
+++ b/MapAlgebraZonalGlobal.docx
@@ -42,6 +42,8 @@
         </w:rPr>
         <w:t xml:space="preserve"> Operations</w:t>
       </w:r>
+      <w:bookmarkStart w:id="0" w:name="_GoBack"/>
+      <w:bookmarkEnd w:id="0"/>
       <w:r>
         <w:pict>
           <v:rect id="_x0000_i1025" style="width:0;height:.75pt" o:hralign="center" o:hrstd="t" o:hrnoshade="t" o:hr="t" fillcolor="#ccc" stroked="f"/>
@@ -253,8 +255,6 @@
                 <w:t>.zip</w:t>
               </w:r>
             </w:hyperlink>
-            <w:bookmarkStart w:id="0" w:name="_GoBack"/>
-            <w:bookmarkEnd w:id="0"/>
             <w:r>
               <w:rPr>
                 <w:rFonts w:eastAsia="Times New Roman" w:cs="Arial"/>
@@ -812,6 +812,7 @@
         <w:rPr>
           <w:noProof/>
         </w:rPr>
+        <w:lastRenderedPageBreak/>
         <w:drawing>
           <wp:inline distT="0" distB="0" distL="0" distR="0">
             <wp:extent cx="5334744" cy="2305372"/>
@@ -1036,6 +1037,7 @@
         <w:pStyle w:val="Instructions-GIS"/>
       </w:pPr>
       <w:r>
+        <w:lastRenderedPageBreak/>
         <w:t xml:space="preserve">  </w:t>
       </w:r>
       <w:r>
@@ -1212,6 +1214,58 @@
       </w:r>
       <w:proofErr w:type="spellEnd"/>
       <w:r>
+        <w:t>.</w:t>
+      </w:r>
+    </w:p>
+    <w:p>
+      <w:pPr>
+        <w:pStyle w:val="Instructions-GIS"/>
+        <w:rPr>
+          <w:color w:val="C00000"/>
+        </w:rPr>
+      </w:pPr>
+      <w:r>
+        <w:rPr>
+          <w:color w:val="C00000"/>
+        </w:rPr>
+        <w:t xml:space="preserve">Note that the mask option </w:t>
+      </w:r>
+      <w:r>
+        <w:rPr>
+          <w:color w:val="C00000"/>
+        </w:rPr>
+        <w:t>will</w:t>
+      </w:r>
+      <w:r>
+        <w:rPr>
+          <w:color w:val="C00000"/>
+        </w:rPr>
+        <w:t xml:space="preserve"> restrict the input points to the extent defined by the mask, this is not a problem here since the mask encompasses all the points. However, if input points are outside of the mask, it’s best to leave the mask field blank and clip the Euclidean distance raster output using the </w:t>
+      </w:r>
+      <w:r>
+        <w:rPr>
+          <w:b/>
+          <w:color w:val="C00000"/>
+        </w:rPr>
+        <w:t>Extract by Mask</w:t>
+      </w:r>
+      <w:r>
+        <w:rPr>
+          <w:color w:val="C00000"/>
+        </w:rPr>
+        <w:t xml:space="preserve"> tool under </w:t>
+      </w:r>
+      <w:r>
+        <w:rPr>
+          <w:b/>
+          <w:color w:val="C00000"/>
+        </w:rPr>
+        <w:t>Spatial analyst &gt;&gt; Extraction</w:t>
+      </w:r>
+      <w:r>
+        <w:rPr>
+          <w:color w:val="C00000"/>
+        </w:rPr>
         <w:t>.</w:t>
       </w:r>
     </w:p>
@@ -1284,7 +1338,11 @@
         <w:t>closest</w:t>
       </w:r>
       <w:r>
-        <w:t xml:space="preserve"> Walmart. Note that the distance units are those of the map or layer coordinate system. Also note that the Euclidian distance is sensitive to the coordinate system used (i.e. you should choose a </w:t>
+        <w:t xml:space="preserve"> Walmart. Note that the distance units are those of the map or layer coordinate system. </w:t>
+      </w:r>
+      <w:r>
+        <w:lastRenderedPageBreak/>
+        <w:t xml:space="preserve">Also note that the Euclidian distance is sensitive to the coordinate system used (i.e. you should choose a </w:t>
       </w:r>
       <w:r>
         <w:t>one</w:t>
@@ -1697,6 +1755,7 @@
         <w:rPr>
           <w:rFonts w:cstheme="minorHAnsi"/>
         </w:rPr>
+        <w:lastRenderedPageBreak/>
         <w:t xml:space="preserve"> </w:t>
       </w:r>
       <w:r>
@@ -2001,6 +2060,7 @@
         <w:rPr>
           <w:rFonts w:cstheme="minorHAnsi"/>
         </w:rPr>
+        <w:lastRenderedPageBreak/>
         <w:t xml:space="preserve">In the next step, you will learn how to summarize pixel values </w:t>
       </w:r>
       <w:r>
@@ -2269,6 +2329,7 @@
         <w:rPr>
           <w:b/>
         </w:rPr>
+        <w:lastRenderedPageBreak/>
         <w:t>Right-click</w:t>
       </w:r>
       <w:r>
@@ -4561,7 +4622,7 @@
 </file>
 
 <file path=customXml/itemProps2.xml><?xml version="1.0" encoding="utf-8"?>
-<ds:datastoreItem xmlns:ds="http://schemas.openxmlformats.org/officeDocument/2006/customXml" ds:itemID="{0461259E-8A78-4786-B851-63AA7AA0F0CC}">
+<ds:datastoreItem xmlns:ds="http://schemas.openxmlformats.org/officeDocument/2006/customXml" ds:itemID="{6AC7A23D-71E9-4C3A-9730-3D0D0809981F}">
   <ds:schemaRefs>
     <ds:schemaRef ds:uri="http://schemas.openxmlformats.org/officeDocument/2006/bibliography"/>
   </ds:schemaRefs>

</xml_diff>

<commit_message>
Updated tutorial to include geodesic option
</commit_message>
<xml_diff>
--- a/MapAlgebraZonalGlobal.docx
+++ b/MapAlgebraZonalGlobal.docx
@@ -56,7 +56,7 @@
         <w:tblLook w:val="04A0" w:firstRow="1" w:lastRow="0" w:firstColumn="1" w:lastColumn="0" w:noHBand="0" w:noVBand="1"/>
       </w:tblPr>
       <w:tblGrid>
-        <w:gridCol w:w="14377"/>
+        <w:gridCol w:w="9352"/>
       </w:tblGrid>
       <w:tr>
         <w:tc>
@@ -219,8 +219,6 @@
               </w:rPr>
               <w:t xml:space="preserve"> directory.</w:t>
             </w:r>
-            <w:bookmarkStart w:id="0" w:name="_GoBack"/>
-            <w:bookmarkEnd w:id="0"/>
           </w:p>
         </w:tc>
       </w:tr>
@@ -284,7 +282,7 @@
         </w:pict>
       </w:r>
     </w:p>
-    <w:bookmarkStart w:id="1" w:name="_Toc286147277" w:displacedByCustomXml="next"/>
+    <w:bookmarkStart w:id="0" w:name="_Toc286147277" w:displacedByCustomXml="next"/>
     <w:sdt>
       <w:sdtPr>
         <w:rPr>
@@ -688,23 +686,23 @@
           <v:rect id="_x0000_i1027" style="width:0;height:.75pt" o:hralign="center" o:hrstd="t" o:hrnoshade="t" o:hr="t" fillcolor="#ccc" stroked="f"/>
         </w:pict>
       </w:r>
+      <w:bookmarkEnd w:id="0"/>
+    </w:p>
+    <w:p>
+      <w:pPr>
+        <w:pStyle w:val="Stepheader-GIS"/>
+        <w:rPr>
+          <w:rFonts w:ascii="Helvetica" w:hAnsi="Helvetica" w:cs="Helvetica"/>
+        </w:rPr>
+      </w:pPr>
+      <w:bookmarkStart w:id="1" w:name="_Toc503868363"/>
+      <w:r>
+        <w:t>Open the map document</w:t>
+      </w:r>
       <w:bookmarkEnd w:id="1"/>
     </w:p>
     <w:p>
       <w:pPr>
-        <w:pStyle w:val="Stepheader-GIS"/>
-        <w:rPr>
-          <w:rFonts w:ascii="Helvetica" w:hAnsi="Helvetica" w:cs="Helvetica"/>
-        </w:rPr>
-      </w:pPr>
-      <w:bookmarkStart w:id="2" w:name="_Toc503868363"/>
-      <w:r>
-        <w:t>Open the map document</w:t>
-      </w:r>
-      <w:bookmarkEnd w:id="2"/>
-    </w:p>
-    <w:p>
-      <w:pPr>
         <w:pStyle w:val="Instructions-GIS"/>
       </w:pPr>
       <w:r>
@@ -725,6 +723,7 @@
         <w:rPr>
           <w:noProof/>
         </w:rPr>
+        <w:lastRenderedPageBreak/>
         <w:drawing>
           <wp:inline distT="0" distB="0" distL="0" distR="0">
             <wp:extent cx="5334744" cy="2305372"/>
@@ -802,14 +801,14 @@
       <w:pPr>
         <w:pStyle w:val="Stepheader-GIS"/>
       </w:pPr>
-      <w:bookmarkStart w:id="3" w:name="_Toc503868364"/>
+      <w:bookmarkStart w:id="2" w:name="_Toc503868364"/>
       <w:r>
         <w:t xml:space="preserve">Distance to the closest </w:t>
       </w:r>
       <w:r>
         <w:t>Walmart</w:t>
       </w:r>
-      <w:bookmarkEnd w:id="3"/>
+      <w:bookmarkEnd w:id="2"/>
     </w:p>
     <w:p>
       <w:pPr>
@@ -941,6 +940,7 @@
         <w:pStyle w:val="Instructions-GIS"/>
       </w:pPr>
       <w:r>
+        <w:lastRenderedPageBreak/>
         <w:t xml:space="preserve">  </w:t>
       </w:r>
       <w:r>
@@ -1224,7 +1224,17 @@
         <w:t>closest</w:t>
       </w:r>
       <w:r>
-        <w:t xml:space="preserve"> Walmart. Note that the distance units are those of the map or layer coordinate system. Also note that the Euclidian distance is sensitive to the coordinate system used (i.e. you should choose a </w:t>
+        <w:t xml:space="preserve"> Walmart. Note that the distance units are those of the map or layer coordinate system. </w:t>
+      </w:r>
+      <w:r>
+        <w:lastRenderedPageBreak/>
+        <w:t>Also note that the Euclidian distance is sensitive to the coordinate syste</w:t>
+      </w:r>
+      <w:r>
+        <w:t>m used (i.e. you should choose</w:t>
+      </w:r>
+      <w:r>
+        <w:t xml:space="preserve"> </w:t>
       </w:r>
       <w:r>
         <w:t>one</w:t>
@@ -1237,6 +1247,78 @@
       </w:r>
       <w:r>
         <w:t>).</w:t>
+      </w:r>
+      <w:r>
+        <w:t xml:space="preserve"> If you are using version 10.7 or greater of the software, you also have the option of adopting the </w:t>
+      </w:r>
+      <w:r>
+        <w:rPr>
+          <w:b/>
+        </w:rPr>
+        <w:t>geodesic</w:t>
+      </w:r>
+      <w:r>
+        <w:t xml:space="preserve"> method of </w:t>
+      </w:r>
+      <w:bookmarkStart w:id="3" w:name="_GoBack"/>
+      <w:bookmarkEnd w:id="3"/>
+      <w:r>
+        <w:t>distance measurement over the default planar method.</w:t>
+      </w:r>
+    </w:p>
+    <w:p>
+      <w:r>
+        <w:rPr>
+          <w:noProof/>
+        </w:rPr>
+        <w:drawing>
+          <wp:inline distT="0" distB="0" distL="0" distR="0">
+            <wp:extent cx="2381250" cy="927100"/>
+            <wp:effectExtent l="0" t="0" r="0" b="6350"/>
+            <wp:docPr id="3" name="Picture 3"/>
+            <wp:cNvGraphicFramePr>
+              <a:graphicFrameLocks xmlns:a="http://schemas.openxmlformats.org/drawingml/2006/main" noChangeAspect="1"/>
+            </wp:cNvGraphicFramePr>
+            <a:graphic xmlns:a="http://schemas.openxmlformats.org/drawingml/2006/main">
+              <a:graphicData uri="http://schemas.openxmlformats.org/drawingml/2006/picture">
+                <pic:pic xmlns:pic="http://schemas.openxmlformats.org/drawingml/2006/picture">
+                  <pic:nvPicPr>
+                    <pic:cNvPr id="0" name="Picture 5"/>
+                    <pic:cNvPicPr>
+                      <a:picLocks noChangeAspect="1" noChangeArrowheads="1"/>
+                    </pic:cNvPicPr>
+                  </pic:nvPicPr>
+                  <pic:blipFill>
+                    <a:blip r:embed="rId13">
+                      <a:extLst>
+                        <a:ext uri="{28A0092B-C50C-407E-A947-70E740481C1C}">
+                          <a14:useLocalDpi xmlns:a14="http://schemas.microsoft.com/office/drawing/2010/main" val="0"/>
+                        </a:ext>
+                      </a:extLst>
+                    </a:blip>
+                    <a:srcRect/>
+                    <a:stretch>
+                      <a:fillRect/>
+                    </a:stretch>
+                  </pic:blipFill>
+                  <pic:spPr bwMode="auto">
+                    <a:xfrm>
+                      <a:off x="0" y="0"/>
+                      <a:ext cx="2381250" cy="927100"/>
+                    </a:xfrm>
+                    <a:prstGeom prst="rect">
+                      <a:avLst/>
+                    </a:prstGeom>
+                    <a:noFill/>
+                    <a:ln>
+                      <a:noFill/>
+                    </a:ln>
+                  </pic:spPr>
+                </pic:pic>
+              </a:graphicData>
+            </a:graphic>
+          </wp:inline>
+        </w:drawing>
       </w:r>
     </w:p>
     <w:p>
@@ -1429,7 +1511,7 @@
                     <pic:cNvPicPr/>
                   </pic:nvPicPr>
                   <pic:blipFill>
-                    <a:blip r:embed="rId13">
+                    <a:blip r:embed="rId14">
                       <a:extLst>
                         <a:ext uri="{28A0092B-C50C-407E-A947-70E740481C1C}">
                           <a14:useLocalDpi xmlns:a14="http://schemas.microsoft.com/office/drawing/2010/main" val="0"/>
@@ -1570,7 +1652,7 @@
                     <pic:cNvPicPr/>
                   </pic:nvPicPr>
                   <pic:blipFill>
-                    <a:blip r:embed="rId14">
+                    <a:blip r:embed="rId15">
                       <a:extLst>
                         <a:ext uri="{28A0092B-C50C-407E-A947-70E740481C1C}">
                           <a14:useLocalDpi xmlns:a14="http://schemas.microsoft.com/office/drawing/2010/main" val="0"/>
@@ -1612,6 +1694,7 @@
         <w:rPr>
           <w:rFonts w:cstheme="minorHAnsi"/>
         </w:rPr>
+        <w:lastRenderedPageBreak/>
         <w:t xml:space="preserve"> </w:t>
       </w:r>
       <w:r>
@@ -1641,7 +1724,7 @@
                     <pic:cNvPicPr/>
                   </pic:nvPicPr>
                   <pic:blipFill>
-                    <a:blip r:embed="rId15">
+                    <a:blip r:embed="rId16">
                       <a:extLst>
                         <a:ext uri="{28A0092B-C50C-407E-A947-70E740481C1C}">
                           <a14:useLocalDpi xmlns:a14="http://schemas.microsoft.com/office/drawing/2010/main" val="0"/>
@@ -1742,7 +1825,7 @@
                     <pic:cNvPicPr/>
                   </pic:nvPicPr>
                   <pic:blipFill>
-                    <a:blip r:embed="rId16"/>
+                    <a:blip r:embed="rId17"/>
                     <a:stretch>
                       <a:fillRect/>
                     </a:stretch>
@@ -1805,7 +1888,7 @@
                     <pic:cNvPicPr/>
                   </pic:nvPicPr>
                   <pic:blipFill>
-                    <a:blip r:embed="rId17">
+                    <a:blip r:embed="rId18">
                       <a:extLst>
                         <a:ext uri="{28A0092B-C50C-407E-A947-70E740481C1C}">
                           <a14:useLocalDpi xmlns:a14="http://schemas.microsoft.com/office/drawing/2010/main" val="0"/>
@@ -1901,6 +1984,7 @@
         <w:rPr>
           <w:rFonts w:cstheme="minorHAnsi"/>
         </w:rPr>
+        <w:lastRenderedPageBreak/>
         <w:t xml:space="preserve">In the next step, you will learn how to summarize pixel values </w:t>
       </w:r>
       <w:r>
@@ -2023,7 +2107,7 @@
                     <pic:cNvPicPr/>
                   </pic:nvPicPr>
                   <pic:blipFill>
-                    <a:blip r:embed="rId18"/>
+                    <a:blip r:embed="rId19"/>
                     <a:stretch>
                       <a:fillRect/>
                     </a:stretch>
@@ -2096,7 +2180,7 @@
                     <pic:cNvPicPr/>
                   </pic:nvPicPr>
                   <pic:blipFill>
-                    <a:blip r:embed="rId19">
+                    <a:blip r:embed="rId20">
                       <a:extLst>
                         <a:ext uri="{28A0092B-C50C-407E-A947-70E740481C1C}">
                           <a14:useLocalDpi xmlns:a14="http://schemas.microsoft.com/office/drawing/2010/main" val="0"/>
@@ -2148,6 +2232,7 @@
         <w:rPr>
           <w:b/>
         </w:rPr>
+        <w:lastRenderedPageBreak/>
         <w:t>Right-click</w:t>
       </w:r>
       <w:r>
@@ -2204,7 +2289,7 @@
                     <pic:cNvPicPr/>
                   </pic:nvPicPr>
                   <pic:blipFill>
-                    <a:blip r:embed="rId20">
+                    <a:blip r:embed="rId21">
                       <a:extLst>
                         <a:ext uri="{28A0092B-C50C-407E-A947-70E740481C1C}">
                           <a14:useLocalDpi xmlns:a14="http://schemas.microsoft.com/office/drawing/2010/main" val="0"/>
@@ -2286,7 +2371,7 @@
                     <pic:cNvPicPr/>
                   </pic:nvPicPr>
                   <pic:blipFill>
-                    <a:blip r:embed="rId21">
+                    <a:blip r:embed="rId22">
                       <a:extLst>
                         <a:ext uri="{28A0092B-C50C-407E-A947-70E740481C1C}">
                           <a14:useLocalDpi xmlns:a14="http://schemas.microsoft.com/office/drawing/2010/main" val="0"/>
@@ -2428,6 +2513,7 @@
           <w:sz w:val="20"/>
           <w:szCs w:val="20"/>
         </w:rPr>
+        <w:lastRenderedPageBreak/>
         <w:drawing>
           <wp:inline distT="0" distB="0" distL="0" distR="0" wp14:anchorId="6A2AE26B" wp14:editId="0A3D125E">
             <wp:extent cx="723014" cy="252965"/>
@@ -2444,7 +2530,7 @@
                     <pic:cNvPicPr/>
                   </pic:nvPicPr>
                   <pic:blipFill>
-                    <a:blip r:embed="rId22" cstate="print">
+                    <a:blip r:embed="rId23" cstate="print">
                       <a:extLst>
                         <a:ext uri="{28A0092B-C50C-407E-A947-70E740481C1C}">
                           <a14:useLocalDpi xmlns:a14="http://schemas.microsoft.com/office/drawing/2010/main" val="0"/>
@@ -2509,13 +2595,14 @@
           <w:tag w:val=""/>
           <w:id w:val="96376926"/>
           <w:dataBinding w:prefixMappings="xmlns:ns0='http://schemas.microsoft.com/office/2006/coverPageProps' " w:xpath="/ns0:CoverPageProperties[1]/ns0:PublishDate[1]" w:storeItemID="{55AF091B-3C7A-41E3-B477-F2FDAA23CFDA}"/>
-          <w:date w:fullDate="2018-07-12T00:00:00Z">
+          <w:date w:fullDate="2019-10-16T00:00:00Z">
             <w:dateFormat w:val="M/d/yyyy"/>
             <w:lid w:val="en-US"/>
             <w:storeMappedDataAs w:val="dateTime"/>
             <w:calendar w:val="gregorian"/>
           </w:date>
         </w:sdtPr>
+        <w:sdtEndPr/>
         <w:sdtContent>
           <w:r>
             <w:rPr>
@@ -2524,7 +2611,7 @@
               <w:sz w:val="20"/>
               <w:szCs w:val="20"/>
             </w:rPr>
-            <w:t>7/12/2018</w:t>
+            <w:t>10/16/2019</w:t>
           </w:r>
         </w:sdtContent>
       </w:sdt>
@@ -4521,7 +4608,7 @@
 
 <file path=customXml/item1.xml><?xml version="1.0" encoding="utf-8"?>
 <CoverPageProperties xmlns="http://schemas.microsoft.com/office/2006/coverPageProps">
-  <PublishDate>2018-07-12T00:00:00</PublishDate>
+  <PublishDate>2019-10-16T00:00:00</PublishDate>
   <Abstract/>
   <CompanyAddress/>
   <CompanyPhone/>
@@ -4543,7 +4630,7 @@
 </file>
 
 <file path=customXml/itemProps2.xml><?xml version="1.0" encoding="utf-8"?>
-<ds:datastoreItem xmlns:ds="http://schemas.openxmlformats.org/officeDocument/2006/customXml" ds:itemID="{9AFBD16C-C4DD-4BE1-8A75-54E76874EDBD}">
+<ds:datastoreItem xmlns:ds="http://schemas.openxmlformats.org/officeDocument/2006/customXml" ds:itemID="{59B8823B-0CCE-4575-A445-25F23186C4FF}">
   <ds:schemaRefs>
     <ds:schemaRef ds:uri="http://schemas.openxmlformats.org/officeDocument/2006/bibliography"/>
   </ds:schemaRefs>

</xml_diff>